<commit_message>
add doc for make call
</commit_message>
<xml_diff>
--- a/android_docment/bt/android蓝牙架构.docx
+++ b/android_docment/bt/android蓝牙架构.docx
@@ -600,6 +600,7 @@
       <w:r>
         <w:rPr>
           <w:rFonts w:ascii="Consolas" w:hAnsi="Consolas" w:cs="Consolas"/>
+          <w:noProof/>
           <w:szCs w:val="21"/>
         </w:rPr>
         <w:drawing>
@@ -1041,6 +1042,7 @@
       <w:r>
         <w:rPr>
           <w:rFonts w:ascii="Consolas" w:hAnsi="Consolas" w:cs="Consolas"/>
+          <w:noProof/>
           <w:szCs w:val="21"/>
         </w:rPr>
         <w:lastRenderedPageBreak/>
@@ -5317,15 +5319,7 @@
             <w:rFonts w:ascii="Consolas" w:hAnsi="Consolas" w:cs="Consolas"/>
             <w:szCs w:val="21"/>
           </w:rPr>
-          <w:t>A2D</w:t>
-        </w:r>
-        <w:r>
-          <w:rPr>
-            <w:rStyle w:val="a5"/>
-            <w:rFonts w:ascii="Consolas" w:hAnsi="Consolas" w:cs="Consolas"/>
-            <w:szCs w:val="21"/>
-          </w:rPr>
-          <w:t>P</w:t>
+          <w:t>A2DP</w:t>
         </w:r>
       </w:hyperlink>
     </w:p>
@@ -6723,7 +6717,7 @@
           <w:szCs w:val="21"/>
           <w:highlight w:val="magenta"/>
         </w:rPr>
-        <w:t>----</w:t>
+        <w:t>&gt;</w:t>
       </w:r>
       <w:r>
         <w:rPr>
@@ -6783,7 +6777,7 @@
           <w:szCs w:val="21"/>
           <w:highlight w:val="magenta"/>
         </w:rPr>
-        <w:t>----</w:t>
+        <w:t>&gt;</w:t>
       </w:r>
       <w:r>
         <w:rPr>
@@ -6836,7 +6830,7 @@
           <w:szCs w:val="21"/>
           <w:highlight w:val="magenta"/>
         </w:rPr>
-        <w:t>----</w:t>
+        <w:t>&gt;</w:t>
       </w:r>
       <w:r>
         <w:rPr>
@@ -6860,7 +6854,7 @@
           <w:szCs w:val="21"/>
           <w:highlight w:val="magenta"/>
         </w:rPr>
-        <w:t>----</w:t>
+        <w:t>&gt;</w:t>
       </w:r>
       <w:r>
         <w:rPr>
@@ -6905,7 +6899,7 @@
           <w:szCs w:val="21"/>
           <w:highlight w:val="magenta"/>
         </w:rPr>
-        <w:t>----</w:t>
+        <w:t>&gt;</w:t>
       </w:r>
       <w:r>
         <w:rPr>
@@ -7006,7 +7000,14 @@
           <w:rFonts w:ascii="Consolas" w:hAnsi="Consolas" w:cs="Consolas"/>
           <w:szCs w:val="21"/>
         </w:rPr>
-        <w:t>----BluetoothDeviceProfileState: BondedDevice.</w:t>
+        <w:t>&gt;</w:t>
+      </w:r>
+      <w:r>
+        <w:rPr>
+          <w:rFonts w:ascii="Consolas" w:hAnsi="Consolas" w:cs="Consolas"/>
+          <w:szCs w:val="21"/>
+        </w:rPr>
+        <w:t>BluetoothDeviceProfileState: BondedDevice.</w:t>
       </w:r>
       <w:r>
         <w:rPr>
@@ -7058,7 +7059,7 @@
           <w:szCs w:val="21"/>
           <w:highlight w:val="magenta"/>
         </w:rPr>
-        <w:t>----</w:t>
+        <w:t>&gt;</w:t>
       </w:r>
       <w:r>
         <w:rPr>
@@ -7096,7 +7097,7 @@
           <w:szCs w:val="21"/>
           <w:highlight w:val="magenta"/>
         </w:rPr>
-        <w:t>----</w:t>
+        <w:t>&gt;</w:t>
       </w:r>
       <w:r>
         <w:rPr>
@@ -7132,7 +7133,7 @@
           <w:szCs w:val="21"/>
           <w:highlight w:val="magenta"/>
         </w:rPr>
-        <w:t>----</w:t>
+        <w:t>&gt;</w:t>
       </w:r>
       <w:r>
         <w:rPr>
@@ -7184,7 +7185,7 @@
           <w:szCs w:val="21"/>
           <w:highlight w:val="magenta"/>
         </w:rPr>
-        <w:t>----</w:t>
+        <w:t>&gt;</w:t>
       </w:r>
       <w:r>
         <w:rPr>
@@ -7207,7 +7208,7 @@
           <w:szCs w:val="21"/>
           <w:highlight w:val="magenta"/>
         </w:rPr>
-        <w:t>----</w:t>
+        <w:t>&gt;</w:t>
       </w:r>
       <w:r>
         <w:rPr>
@@ -7247,7 +7248,7 @@
           <w:szCs w:val="21"/>
           <w:highlight w:val="magenta"/>
         </w:rPr>
-        <w:t>----</w:t>
+        <w:t>&gt;</w:t>
       </w:r>
       <w:r>
         <w:rPr>
@@ -7270,7 +7271,7 @@
           <w:szCs w:val="21"/>
           <w:highlight w:val="magenta"/>
         </w:rPr>
-        <w:t>----</w:t>
+        <w:t>&gt;</w:t>
       </w:r>
       <w:r>
         <w:rPr>
@@ -7316,7 +7317,7 @@
           <w:szCs w:val="21"/>
           <w:highlight w:val="magenta"/>
         </w:rPr>
-        <w:t>----</w:t>
+        <w:t>&gt;</w:t>
       </w:r>
       <w:r>
         <w:rPr>
@@ -7353,7 +7354,7 @@
           <w:szCs w:val="21"/>
           <w:highlight w:val="magenta"/>
         </w:rPr>
-        <w:t>----</w:t>
+        <w:t>&gt;</w:t>
       </w:r>
       <w:r>
         <w:rPr>
@@ -7399,7 +7400,7 @@
           <w:szCs w:val="21"/>
           <w:highlight w:val="magenta"/>
         </w:rPr>
-        <w:t>----</w:t>
+        <w:t>&gt;</w:t>
       </w:r>
       <w:r>
         <w:rPr>
@@ -7422,7 +7423,7 @@
           <w:szCs w:val="21"/>
           <w:highlight w:val="magenta"/>
         </w:rPr>
-        <w:t>----</w:t>
+        <w:t>&gt;</w:t>
       </w:r>
       <w:r>
         <w:rPr>
@@ -7458,7 +7459,7 @@
           <w:szCs w:val="21"/>
           <w:highlight w:val="magenta"/>
         </w:rPr>
-        <w:t>----</w:t>
+        <w:t>&gt;</w:t>
       </w:r>
       <w:r>
         <w:rPr>
@@ -7504,7 +7505,7 @@
           <w:szCs w:val="21"/>
           <w:highlight w:val="magenta"/>
         </w:rPr>
-        <w:t>----</w:t>
+        <w:t>&gt;</w:t>
       </w:r>
       <w:r>
         <w:rPr>
@@ -7541,7 +7542,7 @@
           <w:szCs w:val="21"/>
           <w:highlight w:val="magenta"/>
         </w:rPr>
-        <w:t>----</w:t>
+        <w:t>&gt;</w:t>
       </w:r>
       <w:r>
         <w:rPr>
@@ -7616,7 +7617,7 @@
           <w:szCs w:val="21"/>
           <w:highlight w:val="magenta"/>
         </w:rPr>
-        <w:t>----</w:t>
+        <w:t>&gt;</w:t>
       </w:r>
       <w:r>
         <w:rPr>
@@ -7669,7 +7670,7 @@
           <w:szCs w:val="21"/>
           <w:highlight w:val="magenta"/>
         </w:rPr>
-        <w:t>----</w:t>
+        <w:t>&gt;</w:t>
       </w:r>
       <w:r>
         <w:rPr>
@@ -7715,7 +7716,7 @@
           <w:szCs w:val="21"/>
           <w:highlight w:val="magenta"/>
         </w:rPr>
-        <w:t>----</w:t>
+        <w:t>&gt;</w:t>
       </w:r>
       <w:r>
         <w:rPr>
@@ -7738,7 +7739,7 @@
           <w:szCs w:val="21"/>
           <w:highlight w:val="magenta"/>
         </w:rPr>
-        <w:t>----</w:t>
+        <w:t>&gt;</w:t>
       </w:r>
       <w:r>
         <w:rPr>
@@ -7761,7 +7762,7 @@
           <w:szCs w:val="21"/>
           <w:highlight w:val="magenta"/>
         </w:rPr>
-        <w:t>----</w:t>
+        <w:t>&gt;</w:t>
       </w:r>
       <w:r>
         <w:rPr>
@@ -7807,7 +7808,7 @@
           <w:szCs w:val="21"/>
           <w:highlight w:val="magenta"/>
         </w:rPr>
-        <w:t>----</w:t>
+        <w:t>&gt;</w:t>
       </w:r>
       <w:r>
         <w:rPr>
@@ -7843,7 +7844,7 @@
           <w:szCs w:val="21"/>
           <w:highlight w:val="magenta"/>
         </w:rPr>
-        <w:t>----</w:t>
+        <w:t>&gt;</w:t>
       </w:r>
       <w:r>
         <w:rPr>
@@ -7873,7 +7874,7 @@
           <w:szCs w:val="21"/>
           <w:highlight w:val="magenta"/>
         </w:rPr>
-        <w:t>----</w:t>
+        <w:t>&gt;</w:t>
       </w:r>
       <w:r>
         <w:rPr>
@@ -7919,7 +7920,7 @@
           <w:szCs w:val="21"/>
           <w:highlight w:val="magenta"/>
         </w:rPr>
-        <w:t>----</w:t>
+        <w:t>&gt;</w:t>
       </w:r>
       <w:r>
         <w:rPr>
@@ -7954,22 +7955,36 @@
           <w:rFonts w:ascii="Consolas" w:hAnsi="Consolas" w:cs="Consolas"/>
           <w:szCs w:val="21"/>
         </w:rPr>
-        <w:t>----BluetoothHandsfree:connectHeadset</w:t>
-      </w:r>
-    </w:p>
-    <w:p>
-      <w:pPr>
-        <w:rPr>
-          <w:rFonts w:ascii="Consolas" w:hAnsi="Consolas" w:cs="Consolas"/>
-          <w:szCs w:val="21"/>
-        </w:rPr>
-      </w:pPr>
-      <w:r>
-        <w:rPr>
-          <w:rFonts w:ascii="Consolas" w:hAnsi="Consolas" w:cs="Consolas"/>
-          <w:szCs w:val="21"/>
-        </w:rPr>
-        <w:t>----BluetoothHandsfree:initializeHandsfreeAtParser</w:t>
+        <w:t>&gt;</w:t>
+      </w:r>
+      <w:r>
+        <w:rPr>
+          <w:rFonts w:ascii="Consolas" w:hAnsi="Consolas" w:cs="Consolas"/>
+          <w:szCs w:val="21"/>
+        </w:rPr>
+        <w:t>BluetoothHandsfree:connectHeadset</w:t>
+      </w:r>
+    </w:p>
+    <w:p>
+      <w:pPr>
+        <w:rPr>
+          <w:rFonts w:ascii="Consolas" w:hAnsi="Consolas" w:cs="Consolas"/>
+          <w:szCs w:val="21"/>
+        </w:rPr>
+      </w:pPr>
+      <w:r>
+        <w:rPr>
+          <w:rFonts w:ascii="Consolas" w:hAnsi="Consolas" w:cs="Consolas"/>
+          <w:szCs w:val="21"/>
+        </w:rPr>
+        <w:t>&gt;</w:t>
+      </w:r>
+      <w:r>
+        <w:rPr>
+          <w:rFonts w:ascii="Consolas" w:hAnsi="Consolas" w:cs="Consolas"/>
+          <w:szCs w:val="21"/>
+        </w:rPr>
+        <w:t>BluetoothHandsfree:initializeHandsfreeAtParser</w:t>
       </w:r>
     </w:p>
     <w:p>
@@ -8060,7 +8075,7 @@
           <w:szCs w:val="21"/>
           <w:highlight w:val="magenta"/>
         </w:rPr>
-        <w:t>----</w:t>
+        <w:t>&gt;</w:t>
       </w:r>
       <w:r>
         <w:rPr>
@@ -8098,7 +8113,7 @@
           <w:szCs w:val="21"/>
           <w:highlight w:val="magenta"/>
         </w:rPr>
-        <w:t>----</w:t>
+        <w:t>&gt;</w:t>
       </w:r>
       <w:r>
         <w:rPr>
@@ -8136,7 +8151,7 @@
           <w:szCs w:val="21"/>
           <w:highlight w:val="magenta"/>
         </w:rPr>
-        <w:t>----</w:t>
+        <w:t>&gt;</w:t>
       </w:r>
       <w:r>
         <w:rPr>
@@ -8195,7 +8210,7 @@
           <w:szCs w:val="21"/>
           <w:highlight w:val="magenta"/>
         </w:rPr>
-        <w:t>----</w:t>
+        <w:t>&gt;</w:t>
       </w:r>
       <w:r>
         <w:rPr>
@@ -8225,7 +8240,7 @@
           <w:szCs w:val="21"/>
           <w:highlight w:val="magenta"/>
         </w:rPr>
-        <w:t>----</w:t>
+        <w:t>&gt;</w:t>
       </w:r>
       <w:r>
         <w:rPr>
@@ -8262,7 +8277,7 @@
           <w:szCs w:val="21"/>
           <w:highlight w:val="magenta"/>
         </w:rPr>
-        <w:t>----</w:t>
+        <w:t>&gt;</w:t>
       </w:r>
       <w:r>
         <w:rPr>
@@ -8308,7 +8323,7 @@
           <w:szCs w:val="21"/>
           <w:highlight w:val="magenta"/>
         </w:rPr>
-        <w:t>----</w:t>
+        <w:t>&gt;</w:t>
       </w:r>
       <w:r>
         <w:rPr>
@@ -8354,7 +8369,7 @@
           <w:szCs w:val="21"/>
           <w:highlight w:val="magenta"/>
         </w:rPr>
-        <w:t>----</w:t>
+        <w:t>&gt;</w:t>
       </w:r>
       <w:r>
         <w:rPr>
@@ -8413,7 +8428,7 @@
           <w:szCs w:val="21"/>
           <w:highlight w:val="magenta"/>
         </w:rPr>
-        <w:t>----</w:t>
+        <w:t>&gt;</w:t>
       </w:r>
       <w:r>
         <w:rPr>
@@ -8436,7 +8451,7 @@
           <w:szCs w:val="21"/>
           <w:highlight w:val="magenta"/>
         </w:rPr>
-        <w:t>----</w:t>
+        <w:t>&gt;</w:t>
       </w:r>
       <w:r>
         <w:rPr>
@@ -8474,7 +8489,7 @@
           <w:szCs w:val="21"/>
           <w:highlight w:val="magenta"/>
         </w:rPr>
-        <w:t>----</w:t>
+        <w:t>&gt;</w:t>
       </w:r>
       <w:r>
         <w:rPr>
@@ -8497,7 +8512,7 @@
           <w:szCs w:val="21"/>
           <w:highlight w:val="magenta"/>
         </w:rPr>
-        <w:t>----</w:t>
+        <w:t>&gt;</w:t>
       </w:r>
       <w:r>
         <w:rPr>
@@ -8520,7 +8535,7 @@
           <w:szCs w:val="21"/>
           <w:highlight w:val="magenta"/>
         </w:rPr>
-        <w:t>----</w:t>
+        <w:t>&gt;</w:t>
       </w:r>
       <w:r>
         <w:rPr>
@@ -8563,7 +8578,7 @@
           <w:szCs w:val="21"/>
           <w:highlight w:val="magenta"/>
         </w:rPr>
-        <w:t>----</w:t>
+        <w:t>&gt;</w:t>
       </w:r>
       <w:r>
         <w:rPr>
@@ -8619,6 +8634,7 @@
           <w:rFonts w:ascii="Consolas" w:hAnsi="Consolas" w:cs="Consolas"/>
           <w:szCs w:val="21"/>
         </w:rPr>
+        <w:lastRenderedPageBreak/>
         <w:t>A2DP</w:t>
       </w:r>
     </w:p>
@@ -8635,7 +8651,7 @@
           <w:szCs w:val="21"/>
           <w:highlight w:val="magenta"/>
         </w:rPr>
-        <w:t>----</w:t>
+        <w:t>&gt;</w:t>
       </w:r>
       <w:r>
         <w:rPr>
@@ -8658,7 +8674,7 @@
           <w:szCs w:val="21"/>
           <w:highlight w:val="magenta"/>
         </w:rPr>
-        <w:t>----</w:t>
+        <w:t>&gt;</w:t>
       </w:r>
       <w:r>
         <w:rPr>
@@ -8681,7 +8697,7 @@
           <w:szCs w:val="21"/>
           <w:highlight w:val="magenta"/>
         </w:rPr>
-        <w:t>----</w:t>
+        <w:t>&gt;</w:t>
       </w:r>
       <w:r>
         <w:rPr>
@@ -8705,7 +8721,7 @@
           <w:szCs w:val="21"/>
           <w:highlight w:val="magenta"/>
         </w:rPr>
-        <w:t>----</w:t>
+        <w:t>&gt;</w:t>
       </w:r>
       <w:r>
         <w:rPr>
@@ -8728,7 +8744,7 @@
           <w:szCs w:val="21"/>
           <w:highlight w:val="magenta"/>
         </w:rPr>
-        <w:t>----</w:t>
+        <w:t>&gt;</w:t>
       </w:r>
       <w:r>
         <w:rPr>
@@ -8751,7 +8767,7 @@
           <w:szCs w:val="21"/>
           <w:highlight w:val="magenta"/>
         </w:rPr>
-        <w:t>----</w:t>
+        <w:t>&gt;</w:t>
       </w:r>
       <w:r>
         <w:rPr>
@@ -9002,6 +9018,7 @@
   <w:style w:type="character" w:default="1" w:styleId="a0">
     <w:name w:val="Default Paragraph Font"/>
     <w:uiPriority w:val="1"/>
+    <w:semiHidden/>
     <w:unhideWhenUsed/>
   </w:style>
   <w:style w:type="table" w:default="1" w:styleId="a1">

</xml_diff>